<commit_message>
them moi + sua
</commit_message>
<xml_diff>
--- a/TaiLieu/ConvertDatabase.docx
+++ b/TaiLieu/ConvertDatabase.docx
@@ -9,12 +9,12 @@
           <w:ilvl w:val="0"/>
           <w:numId w:val="1"/>
         </w:numPr>
-        <w:jc w:val="center"/>
-        <w:rPr>
-          <w:b/>
-          <w:lang w:val="en-US"/>
-        </w:rPr>
-      </w:pPr>
+        <w:rPr>
+          <w:b/>
+          <w:lang w:val="en-US"/>
+        </w:rPr>
+      </w:pPr>
+      <w:bookmarkStart w:id="0" w:name="_GoBack"/>
       <w:r>
         <w:rPr>
           <w:b/>
@@ -44,7 +44,6 @@
           <w:ilvl w:val="0"/>
           <w:numId w:val="1"/>
         </w:numPr>
-        <w:jc w:val="center"/>
         <w:rPr>
           <w:b/>
           <w:lang w:val="en-US"/>
@@ -79,7 +78,6 @@
           <w:ilvl w:val="0"/>
           <w:numId w:val="1"/>
         </w:numPr>
-        <w:jc w:val="center"/>
         <w:rPr>
           <w:b/>
           <w:lang w:val="en-US"/>
@@ -114,7 +112,6 @@
           <w:ilvl w:val="0"/>
           <w:numId w:val="1"/>
         </w:numPr>
-        <w:jc w:val="center"/>
         <w:rPr>
           <w:b/>
           <w:lang w:val="en-US"/>
@@ -163,7 +160,6 @@
           <w:ilvl w:val="0"/>
           <w:numId w:val="1"/>
         </w:numPr>
-        <w:jc w:val="center"/>
         <w:rPr>
           <w:b/>
           <w:lang w:val="en-US"/>
@@ -198,7 +194,6 @@
           <w:ilvl w:val="0"/>
           <w:numId w:val="1"/>
         </w:numPr>
-        <w:jc w:val="center"/>
         <w:rPr>
           <w:b/>
           <w:lang w:val="en-US"/>
@@ -226,7 +221,6 @@
           <w:ilvl w:val="0"/>
           <w:numId w:val="1"/>
         </w:numPr>
-        <w:jc w:val="center"/>
         <w:rPr>
           <w:b/>
           <w:lang w:val="en-US"/>
@@ -254,7 +248,6 @@
           <w:ilvl w:val="0"/>
           <w:numId w:val="1"/>
         </w:numPr>
-        <w:jc w:val="center"/>
         <w:rPr>
           <w:b/>
           <w:lang w:val="en-US"/>
@@ -282,7 +275,6 @@
           <w:ilvl w:val="0"/>
           <w:numId w:val="1"/>
         </w:numPr>
-        <w:jc w:val="center"/>
         <w:rPr>
           <w:b/>
           <w:lang w:val="en-US"/>
@@ -310,7 +302,6 @@
           <w:ilvl w:val="0"/>
           <w:numId w:val="1"/>
         </w:numPr>
-        <w:jc w:val="center"/>
         <w:rPr>
           <w:b/>
           <w:lang w:val="en-US"/>
@@ -375,7 +366,6 @@
           <w:ilvl w:val="0"/>
           <w:numId w:val="1"/>
         </w:numPr>
-        <w:jc w:val="center"/>
         <w:rPr>
           <w:b/>
           <w:lang w:val="en-US"/>
@@ -431,7 +421,6 @@
           <w:ilvl w:val="0"/>
           <w:numId w:val="1"/>
         </w:numPr>
-        <w:jc w:val="center"/>
         <w:rPr>
           <w:b/>
           <w:lang w:val="en-US"/>
@@ -466,7 +455,6 @@
           <w:ilvl w:val="0"/>
           <w:numId w:val="1"/>
         </w:numPr>
-        <w:jc w:val="center"/>
         <w:rPr>
           <w:b/>
           <w:lang w:val="en-US"/>
@@ -494,7 +482,6 @@
           <w:ilvl w:val="0"/>
           <w:numId w:val="1"/>
         </w:numPr>
-        <w:jc w:val="center"/>
         <w:rPr>
           <w:b/>
           <w:lang w:val="en-US"/>
@@ -529,7 +516,6 @@
           <w:ilvl w:val="0"/>
           <w:numId w:val="1"/>
         </w:numPr>
-        <w:jc w:val="center"/>
         <w:rPr>
           <w:b/>
           <w:lang w:val="en-US"/>
@@ -557,13 +543,11 @@
           <w:ilvl w:val="0"/>
           <w:numId w:val="1"/>
         </w:numPr>
-        <w:jc w:val="center"/>
-        <w:rPr>
-          <w:b/>
-          <w:lang w:val="en-US"/>
-        </w:rPr>
-      </w:pPr>
-      <w:bookmarkStart w:id="0" w:name="_GoBack"/>
+        <w:rPr>
+          <w:b/>
+          <w:lang w:val="en-US"/>
+        </w:rPr>
+      </w:pPr>
       <w:r>
         <w:rPr>
           <w:b/>
@@ -579,15 +563,13 @@
         <w:t xml:space="preserve"> ( regulations )</w:t>
       </w:r>
     </w:p>
-    <w:bookmarkEnd w:id="0"/>
-    <w:p>
-      <w:pPr>
-        <w:pStyle w:val="ListParagraph"/>
-        <w:numPr>
-          <w:ilvl w:val="0"/>
-          <w:numId w:val="1"/>
-        </w:numPr>
-        <w:jc w:val="center"/>
+    <w:p>
+      <w:pPr>
+        <w:pStyle w:val="ListParagraph"/>
+        <w:numPr>
+          <w:ilvl w:val="0"/>
+          <w:numId w:val="1"/>
+        </w:numPr>
         <w:rPr>
           <w:b/>
           <w:lang w:val="en-US"/>
@@ -607,6 +589,7 @@
         </w:rPr>
         <w:t xml:space="preserve"> ( device )</w:t>
       </w:r>
+      <w:bookmarkEnd w:id="0"/>
     </w:p>
     <w:sectPr>
       <w:pgSz w:w="12240" w:h="15840"/>

</xml_diff>